<commit_message>
reverted the files back
</commit_message>
<xml_diff>
--- a/03_Stack.docx
+++ b/03_Stack.docx
@@ -76,7 +76,10 @@
         </w:rPr>
         <w:t>Roll Number:</w:t>
       </w:r>
-      <w:r>
+    </w:p>
+    <w:p>
+      <w:pPr>
+        <w:jc w:val="both"/>
         <w:rPr>
           <w:rFonts w:ascii="Times New Roman" w:hAnsi="Times New Roman" w:cs="Times New Roman"/>
           <w:b/>
@@ -84,12 +87,8 @@
           <w:sz w:val="24"/>
           <w:szCs w:val="24"/>
         </w:rPr>
-        <w:t>cb.en.p2ebs22005</w:t>
-      </w:r>
-    </w:p>
-    <w:p>
-      <w:pPr>
-        <w:jc w:val="both"/>
+      </w:pPr>
+      <w:r>
         <w:rPr>
           <w:rFonts w:ascii="Times New Roman" w:hAnsi="Times New Roman" w:cs="Times New Roman"/>
           <w:b/>
@@ -97,26 +96,7 @@
           <w:sz w:val="24"/>
           <w:szCs w:val="24"/>
         </w:rPr>
-      </w:pPr>
-      <w:r>
-        <w:rPr>
-          <w:rFonts w:ascii="Times New Roman" w:hAnsi="Times New Roman" w:cs="Times New Roman"/>
-          <w:b/>
-          <w:bCs/>
-          <w:sz w:val="24"/>
-          <w:szCs w:val="24"/>
-        </w:rPr>
         <w:t>Date of Submission:</w:t>
-      </w:r>
-      <w:r>
-        <w:rPr>
-          <w:rFonts w:ascii="Times New Roman" w:hAnsi="Times New Roman" w:cs="Times New Roman"/>
-          <w:b/>
-          <w:bCs/>
-          <w:sz w:val="24"/>
-          <w:szCs w:val="24"/>
-        </w:rPr>
-        <w:t>21-11-22</w:t>
       </w:r>
     </w:p>
     <w:p>
@@ -447,879 +427,107 @@
     </w:p>
     <w:p>
       <w:pPr>
-        <w:ind w:left="360"/>
-        <w:jc w:val="both"/>
-        <w:rPr>
-          <w:rFonts w:ascii="Times New Roman" w:hAnsi="Times New Roman" w:cs="Times New Roman"/>
-          <w:b/>
-          <w:bCs/>
-          <w:sz w:val="24"/>
-          <w:szCs w:val="24"/>
-        </w:rPr>
-      </w:pPr>
-      <w:r>
-        <w:rPr>
-          <w:rFonts w:ascii="Times New Roman" w:hAnsi="Times New Roman" w:cs="Times New Roman"/>
-          <w:b/>
-          <w:bCs/>
-          <w:sz w:val="24"/>
-          <w:szCs w:val="24"/>
-        </w:rPr>
-        <w:t>Code:</w:t>
-      </w:r>
-    </w:p>
-    <w:p>
-      <w:pPr>
-        <w:ind w:left="360"/>
-        <w:jc w:val="both"/>
-        <w:rPr>
-          <w:rFonts w:ascii="Times New Roman" w:hAnsi="Times New Roman" w:cs="Times New Roman"/>
-          <w:b/>
-          <w:bCs/>
-          <w:sz w:val="24"/>
-          <w:szCs w:val="24"/>
-        </w:rPr>
-      </w:pPr>
-    </w:p>
-    <w:p>
-      <w:pPr>
-        <w:ind w:firstLine="360"/>
-        <w:jc w:val="both"/>
-        <w:rPr>
-          <w:rFonts w:ascii="Times New Roman" w:hAnsi="Times New Roman" w:cs="Times New Roman"/>
-          <w:b/>
-          <w:sz w:val="24"/>
-          <w:szCs w:val="24"/>
-        </w:rPr>
-      </w:pPr>
-      <w:r>
-        <w:rPr>
-          <w:rFonts w:ascii="Times New Roman" w:hAnsi="Times New Roman" w:cs="Times New Roman"/>
-          <w:b/>
-          <w:sz w:val="24"/>
-          <w:szCs w:val="24"/>
-        </w:rPr>
-        <w:t>Result</w:t>
-      </w:r>
-      <w:r>
-        <w:rPr>
-          <w:rFonts w:ascii="Times New Roman" w:hAnsi="Times New Roman" w:cs="Times New Roman"/>
-          <w:b/>
-          <w:sz w:val="24"/>
-          <w:szCs w:val="24"/>
-        </w:rPr>
-        <w:t>:</w:t>
-      </w:r>
-    </w:p>
-    <w:p>
-      <w:pPr>
         <w:pStyle w:val="ListParagraph"/>
         <w:numPr>
           <w:ilvl w:val="0"/>
-          <w:numId w:val="8"/>
+          <w:numId w:val="4"/>
         </w:numPr>
-        <w:spacing w:after="0"/>
-        <w:jc w:val="both"/>
-        <w:rPr>
-          <w:rFonts w:ascii="Times New Roman" w:hAnsi="Times New Roman" w:cs="Times New Roman"/>
-          <w:sz w:val="24"/>
-          <w:szCs w:val="24"/>
-        </w:rPr>
-      </w:pPr>
-      <w:r>
-        <w:rPr>
-          <w:rFonts w:ascii="Times New Roman" w:hAnsi="Times New Roman" w:cs="Times New Roman"/>
-          <w:sz w:val="24"/>
-          <w:szCs w:val="24"/>
-        </w:rPr>
-        <w:t>Stack Creation</w:t>
-      </w:r>
-    </w:p>
-    <w:p>
-      <w:pPr>
-        <w:pStyle w:val="ListParagraph"/>
-        <w:spacing w:after="0"/>
-        <w:ind w:left="1080"/>
-        <w:jc w:val="both"/>
-        <w:rPr>
-          <w:rFonts w:ascii="Times New Roman" w:hAnsi="Times New Roman" w:cs="Times New Roman"/>
-          <w:sz w:val="24"/>
-          <w:szCs w:val="24"/>
-        </w:rPr>
-      </w:pPr>
-      <w:r>
-        <w:rPr>
-          <w:rFonts w:ascii="Times New Roman" w:hAnsi="Times New Roman" w:cs="Times New Roman"/>
-          <w:noProof/>
-          <w:sz w:val="24"/>
-          <w:szCs w:val="24"/>
-          <w:lang w:eastAsia="en-IN"/>
-        </w:rPr>
-        <w:drawing>
-          <wp:inline distT="0" distB="0" distL="0" distR="0" wp14:anchorId="6C13B34A" wp14:editId="0C4EA5A2">
-            <wp:extent cx="4486275" cy="3346450"/>
-            <wp:effectExtent l="0" t="0" r="9525" b="6350"/>
-            <wp:docPr id="2" name="Picture 2"/>
-            <wp:cNvGraphicFramePr>
-              <a:graphicFrameLocks xmlns:a="http://schemas.openxmlformats.org/drawingml/2006/main" noChangeAspect="1"/>
-            </wp:cNvGraphicFramePr>
-            <a:graphic xmlns:a="http://schemas.openxmlformats.org/drawingml/2006/main">
-              <a:graphicData uri="http://schemas.openxmlformats.org/drawingml/2006/picture">
-                <pic:pic xmlns:pic="http://schemas.openxmlformats.org/drawingml/2006/picture">
-                  <pic:nvPicPr>
-                    <pic:cNvPr id="2" name="1.1.jpg"/>
-                    <pic:cNvPicPr/>
-                  </pic:nvPicPr>
-                  <pic:blipFill>
-                    <a:blip r:embed="rId7">
-                      <a:extLst>
-                        <a:ext uri="{28A0092B-C50C-407E-A947-70E740481C1C}">
-                          <a14:useLocalDpi xmlns:a14="http://schemas.microsoft.com/office/drawing/2010/main" val="0"/>
-                        </a:ext>
-                      </a:extLst>
-                    </a:blip>
-                    <a:stretch>
-                      <a:fillRect/>
-                    </a:stretch>
-                  </pic:blipFill>
-                  <pic:spPr>
-                    <a:xfrm>
-                      <a:off x="0" y="0"/>
-                      <a:ext cx="4486275" cy="3346450"/>
-                    </a:xfrm>
-                    <a:prstGeom prst="rect">
-                      <a:avLst/>
-                    </a:prstGeom>
-                  </pic:spPr>
-                </pic:pic>
-              </a:graphicData>
-            </a:graphic>
-          </wp:inline>
-        </w:drawing>
-      </w:r>
-    </w:p>
-    <w:p>
-      <w:pPr>
-        <w:pStyle w:val="ListParagraph"/>
-        <w:spacing w:after="0"/>
-        <w:ind w:left="1080"/>
-        <w:jc w:val="both"/>
-        <w:rPr>
-          <w:rFonts w:ascii="Times New Roman" w:hAnsi="Times New Roman" w:cs="Times New Roman"/>
-          <w:sz w:val="24"/>
-          <w:szCs w:val="24"/>
-        </w:rPr>
-      </w:pPr>
-    </w:p>
-    <w:p>
-      <w:pPr>
-        <w:pStyle w:val="ListParagraph"/>
-        <w:spacing w:after="0"/>
-        <w:ind w:left="1080"/>
-        <w:jc w:val="both"/>
-        <w:rPr>
-          <w:rFonts w:ascii="Times New Roman" w:hAnsi="Times New Roman" w:cs="Times New Roman"/>
-          <w:sz w:val="24"/>
-          <w:szCs w:val="24"/>
-        </w:rPr>
-      </w:pPr>
-    </w:p>
-    <w:p>
-      <w:pPr>
-        <w:pStyle w:val="ListParagraph"/>
-        <w:spacing w:after="0"/>
-        <w:ind w:left="1080"/>
-        <w:jc w:val="both"/>
-        <w:rPr>
-          <w:rFonts w:ascii="Times New Roman" w:hAnsi="Times New Roman" w:cs="Times New Roman"/>
-          <w:sz w:val="24"/>
-          <w:szCs w:val="24"/>
-        </w:rPr>
-      </w:pPr>
+        <w:jc w:val="both"/>
+        <w:rPr>
+          <w:rFonts w:ascii="Times New Roman" w:hAnsi="Times New Roman" w:cs="Times New Roman"/>
+          <w:b/>
+          <w:bCs/>
+          <w:sz w:val="24"/>
+          <w:szCs w:val="24"/>
+        </w:rPr>
+      </w:pPr>
+    </w:p>
+    <w:p>
+      <w:pPr>
+        <w:jc w:val="both"/>
+        <w:rPr>
+          <w:rFonts w:ascii="Times New Roman" w:hAnsi="Times New Roman" w:cs="Times New Roman"/>
+          <w:sz w:val="24"/>
+          <w:szCs w:val="24"/>
+        </w:rPr>
+      </w:pPr>
+      <w:r>
+        <w:rPr>
+          <w:rFonts w:ascii="Times New Roman" w:hAnsi="Times New Roman" w:cs="Times New Roman"/>
+          <w:sz w:val="24"/>
+          <w:szCs w:val="24"/>
+        </w:rPr>
+        <w:t>Code</w:t>
+      </w:r>
+    </w:p>
+    <w:p>
+      <w:pPr>
+        <w:jc w:val="both"/>
+        <w:rPr>
+          <w:rFonts w:ascii="Times New Roman" w:hAnsi="Times New Roman" w:cs="Times New Roman"/>
+          <w:sz w:val="24"/>
+          <w:szCs w:val="24"/>
+        </w:rPr>
+      </w:pPr>
+      <w:r>
+        <w:rPr>
+          <w:rFonts w:ascii="Times New Roman" w:hAnsi="Times New Roman" w:cs="Times New Roman"/>
+          <w:sz w:val="24"/>
+          <w:szCs w:val="24"/>
+        </w:rPr>
+        <w:t>Result</w:t>
+      </w:r>
     </w:p>
     <w:p>
       <w:pPr>
         <w:pStyle w:val="ListParagraph"/>
         <w:numPr>
           <w:ilvl w:val="0"/>
-          <w:numId w:val="8"/>
+          <w:numId w:val="4"/>
         </w:numPr>
-        <w:spacing w:after="0"/>
-        <w:jc w:val="both"/>
-        <w:rPr>
-          <w:rFonts w:ascii="Times New Roman" w:hAnsi="Times New Roman" w:cs="Times New Roman"/>
-          <w:sz w:val="24"/>
-          <w:szCs w:val="24"/>
-        </w:rPr>
-      </w:pPr>
-      <w:r>
-        <w:rPr>
-          <w:rFonts w:ascii="Times New Roman" w:hAnsi="Times New Roman" w:cs="Times New Roman"/>
-          <w:sz w:val="24"/>
-          <w:szCs w:val="24"/>
-        </w:rPr>
-        <w:lastRenderedPageBreak/>
-        <w:t>Push an element</w:t>
-      </w:r>
-    </w:p>
-    <w:p>
-      <w:pPr>
-        <w:pStyle w:val="ListParagraph"/>
-        <w:rPr>
-          <w:rFonts w:ascii="Times New Roman" w:hAnsi="Times New Roman" w:cs="Times New Roman"/>
-          <w:sz w:val="24"/>
-          <w:szCs w:val="24"/>
-        </w:rPr>
-      </w:pPr>
-      <w:r>
-        <w:rPr>
-          <w:rFonts w:ascii="Times New Roman" w:hAnsi="Times New Roman" w:cs="Times New Roman"/>
-          <w:sz w:val="24"/>
-          <w:szCs w:val="24"/>
-        </w:rPr>
-        <w:t xml:space="preserve">       </w:t>
-      </w:r>
-      <w:r>
-        <w:rPr>
-          <w:rFonts w:ascii="Times New Roman" w:hAnsi="Times New Roman" w:cs="Times New Roman"/>
-          <w:noProof/>
-          <w:sz w:val="24"/>
-          <w:szCs w:val="24"/>
-          <w:lang w:eastAsia="en-IN"/>
-        </w:rPr>
-        <w:drawing>
-          <wp:inline distT="0" distB="0" distL="0" distR="0" wp14:anchorId="063EB85D" wp14:editId="1FAF50A7">
-            <wp:extent cx="3981450" cy="4711700"/>
-            <wp:effectExtent l="0" t="0" r="0" b="0"/>
-            <wp:docPr id="5" name="Picture 5"/>
-            <wp:cNvGraphicFramePr>
-              <a:graphicFrameLocks xmlns:a="http://schemas.openxmlformats.org/drawingml/2006/main" noChangeAspect="1"/>
-            </wp:cNvGraphicFramePr>
-            <a:graphic xmlns:a="http://schemas.openxmlformats.org/drawingml/2006/main">
-              <a:graphicData uri="http://schemas.openxmlformats.org/drawingml/2006/picture">
-                <pic:pic xmlns:pic="http://schemas.openxmlformats.org/drawingml/2006/picture">
-                  <pic:nvPicPr>
-                    <pic:cNvPr id="5" name="1.2.jpg"/>
-                    <pic:cNvPicPr/>
-                  </pic:nvPicPr>
-                  <pic:blipFill>
-                    <a:blip r:embed="rId8">
-                      <a:extLst>
-                        <a:ext uri="{28A0092B-C50C-407E-A947-70E740481C1C}">
-                          <a14:useLocalDpi xmlns:a14="http://schemas.microsoft.com/office/drawing/2010/main" val="0"/>
-                        </a:ext>
-                      </a:extLst>
-                    </a:blip>
-                    <a:stretch>
-                      <a:fillRect/>
-                    </a:stretch>
-                  </pic:blipFill>
-                  <pic:spPr>
-                    <a:xfrm>
-                      <a:off x="0" y="0"/>
-                      <a:ext cx="3981450" cy="4711700"/>
-                    </a:xfrm>
-                    <a:prstGeom prst="rect">
-                      <a:avLst/>
-                    </a:prstGeom>
-                  </pic:spPr>
-                </pic:pic>
-              </a:graphicData>
-            </a:graphic>
-          </wp:inline>
-        </w:drawing>
-      </w:r>
-    </w:p>
-    <w:p>
-      <w:pPr>
-        <w:pStyle w:val="ListParagraph"/>
-        <w:spacing w:after="0"/>
-        <w:ind w:left="1080"/>
-        <w:jc w:val="both"/>
-        <w:rPr>
-          <w:rFonts w:ascii="Times New Roman" w:hAnsi="Times New Roman" w:cs="Times New Roman"/>
-          <w:sz w:val="24"/>
-          <w:szCs w:val="24"/>
-        </w:rPr>
-      </w:pPr>
-    </w:p>
-    <w:p>
-      <w:pPr>
-        <w:pStyle w:val="ListParagraph"/>
-        <w:numPr>
-          <w:ilvl w:val="0"/>
-          <w:numId w:val="8"/>
-        </w:numPr>
-        <w:spacing w:after="0"/>
-        <w:jc w:val="both"/>
-        <w:rPr>
-          <w:rFonts w:ascii="Times New Roman" w:hAnsi="Times New Roman" w:cs="Times New Roman"/>
-          <w:sz w:val="24"/>
-          <w:szCs w:val="24"/>
-        </w:rPr>
-      </w:pPr>
-      <w:r>
-        <w:rPr>
-          <w:rFonts w:ascii="Times New Roman" w:hAnsi="Times New Roman" w:cs="Times New Roman"/>
-          <w:sz w:val="24"/>
-          <w:szCs w:val="24"/>
-        </w:rPr>
-        <w:t>Pop an element</w:t>
-      </w:r>
-    </w:p>
-    <w:p>
-      <w:pPr>
-        <w:pStyle w:val="ListParagraph"/>
-        <w:spacing w:after="0"/>
-        <w:ind w:left="1080"/>
-        <w:jc w:val="both"/>
-        <w:rPr>
-          <w:rFonts w:ascii="Times New Roman" w:hAnsi="Times New Roman" w:cs="Times New Roman"/>
-          <w:sz w:val="24"/>
-          <w:szCs w:val="24"/>
-        </w:rPr>
-      </w:pPr>
-      <w:r>
-        <w:rPr>
-          <w:rFonts w:ascii="Times New Roman" w:hAnsi="Times New Roman" w:cs="Times New Roman"/>
-          <w:noProof/>
-          <w:sz w:val="24"/>
-          <w:szCs w:val="24"/>
-          <w:lang w:eastAsia="en-IN"/>
-        </w:rPr>
-        <w:drawing>
-          <wp:inline distT="0" distB="0" distL="0" distR="0" wp14:anchorId="4D32EE06" wp14:editId="3C40BF0C">
-            <wp:extent cx="3133725" cy="3400425"/>
-            <wp:effectExtent l="0" t="0" r="9525" b="9525"/>
-            <wp:docPr id="6" name="Picture 6"/>
-            <wp:cNvGraphicFramePr>
-              <a:graphicFrameLocks xmlns:a="http://schemas.openxmlformats.org/drawingml/2006/main" noChangeAspect="1"/>
-            </wp:cNvGraphicFramePr>
-            <a:graphic xmlns:a="http://schemas.openxmlformats.org/drawingml/2006/main">
-              <a:graphicData uri="http://schemas.openxmlformats.org/drawingml/2006/picture">
-                <pic:pic xmlns:pic="http://schemas.openxmlformats.org/drawingml/2006/picture">
-                  <pic:nvPicPr>
-                    <pic:cNvPr id="6" name="2.3.jpg"/>
-                    <pic:cNvPicPr/>
-                  </pic:nvPicPr>
-                  <pic:blipFill>
-                    <a:blip r:embed="rId9">
-                      <a:extLst>
-                        <a:ext uri="{28A0092B-C50C-407E-A947-70E740481C1C}">
-                          <a14:useLocalDpi xmlns:a14="http://schemas.microsoft.com/office/drawing/2010/main" val="0"/>
-                        </a:ext>
-                      </a:extLst>
-                    </a:blip>
-                    <a:stretch>
-                      <a:fillRect/>
-                    </a:stretch>
-                  </pic:blipFill>
-                  <pic:spPr>
-                    <a:xfrm>
-                      <a:off x="0" y="0"/>
-                      <a:ext cx="3133725" cy="3400425"/>
-                    </a:xfrm>
-                    <a:prstGeom prst="rect">
-                      <a:avLst/>
-                    </a:prstGeom>
-                  </pic:spPr>
-                </pic:pic>
-              </a:graphicData>
-            </a:graphic>
-          </wp:inline>
-        </w:drawing>
-      </w:r>
-    </w:p>
-    <w:p>
-      <w:pPr>
-        <w:pStyle w:val="ListParagraph"/>
-        <w:numPr>
-          <w:ilvl w:val="0"/>
-          <w:numId w:val="8"/>
-        </w:numPr>
-        <w:spacing w:after="0"/>
-        <w:jc w:val="both"/>
-        <w:rPr>
-          <w:rFonts w:ascii="Times New Roman" w:hAnsi="Times New Roman" w:cs="Times New Roman"/>
-          <w:sz w:val="24"/>
-          <w:szCs w:val="24"/>
-        </w:rPr>
-      </w:pPr>
-      <w:r>
-        <w:rPr>
-          <w:rFonts w:ascii="Times New Roman" w:hAnsi="Times New Roman" w:cs="Times New Roman"/>
-          <w:sz w:val="24"/>
-          <w:szCs w:val="24"/>
-        </w:rPr>
-        <w:lastRenderedPageBreak/>
-        <w:t>Peek the stack</w:t>
-      </w:r>
-    </w:p>
-    <w:p>
-      <w:pPr>
-        <w:pStyle w:val="ListParagraph"/>
-        <w:rPr>
-          <w:rFonts w:ascii="Times New Roman" w:hAnsi="Times New Roman" w:cs="Times New Roman"/>
-          <w:sz w:val="24"/>
-          <w:szCs w:val="24"/>
-        </w:rPr>
-      </w:pPr>
-      <w:r>
-        <w:rPr>
-          <w:rFonts w:ascii="Times New Roman" w:hAnsi="Times New Roman" w:cs="Times New Roman"/>
-          <w:sz w:val="24"/>
-          <w:szCs w:val="24"/>
-        </w:rPr>
-        <w:t xml:space="preserve">     </w:t>
-      </w:r>
-      <w:r>
-        <w:rPr>
-          <w:rFonts w:ascii="Times New Roman" w:hAnsi="Times New Roman" w:cs="Times New Roman"/>
-          <w:noProof/>
-          <w:sz w:val="24"/>
-          <w:szCs w:val="24"/>
-          <w:lang w:eastAsia="en-IN"/>
-        </w:rPr>
-        <w:drawing>
-          <wp:inline distT="0" distB="0" distL="0" distR="0" wp14:anchorId="09B42D46" wp14:editId="61F92C12">
-            <wp:extent cx="2933700" cy="2971800"/>
-            <wp:effectExtent l="0" t="0" r="0" b="0"/>
-            <wp:docPr id="7" name="Picture 7"/>
-            <wp:cNvGraphicFramePr>
-              <a:graphicFrameLocks xmlns:a="http://schemas.openxmlformats.org/drawingml/2006/main" noChangeAspect="1"/>
-            </wp:cNvGraphicFramePr>
-            <a:graphic xmlns:a="http://schemas.openxmlformats.org/drawingml/2006/main">
-              <a:graphicData uri="http://schemas.openxmlformats.org/drawingml/2006/picture">
-                <pic:pic xmlns:pic="http://schemas.openxmlformats.org/drawingml/2006/picture">
-                  <pic:nvPicPr>
-                    <pic:cNvPr id="7" name="1.4.jpg"/>
-                    <pic:cNvPicPr/>
-                  </pic:nvPicPr>
-                  <pic:blipFill>
-                    <a:blip r:embed="rId10">
-                      <a:extLst>
-                        <a:ext uri="{28A0092B-C50C-407E-A947-70E740481C1C}">
-                          <a14:useLocalDpi xmlns:a14="http://schemas.microsoft.com/office/drawing/2010/main" val="0"/>
-                        </a:ext>
-                      </a:extLst>
-                    </a:blip>
-                    <a:stretch>
-                      <a:fillRect/>
-                    </a:stretch>
-                  </pic:blipFill>
-                  <pic:spPr>
-                    <a:xfrm>
-                      <a:off x="0" y="0"/>
-                      <a:ext cx="2933700" cy="2971800"/>
-                    </a:xfrm>
-                    <a:prstGeom prst="rect">
-                      <a:avLst/>
-                    </a:prstGeom>
-                  </pic:spPr>
-                </pic:pic>
-              </a:graphicData>
-            </a:graphic>
-          </wp:inline>
-        </w:drawing>
-      </w:r>
-    </w:p>
-    <w:p>
-      <w:pPr>
-        <w:pStyle w:val="ListParagraph"/>
-        <w:spacing w:after="0"/>
-        <w:ind w:left="1080"/>
-        <w:jc w:val="both"/>
-        <w:rPr>
-          <w:rFonts w:ascii="Times New Roman" w:hAnsi="Times New Roman" w:cs="Times New Roman"/>
-          <w:sz w:val="24"/>
-          <w:szCs w:val="24"/>
-        </w:rPr>
-      </w:pPr>
-    </w:p>
-    <w:p>
-      <w:pPr>
-        <w:pStyle w:val="ListParagraph"/>
-        <w:numPr>
-          <w:ilvl w:val="0"/>
-          <w:numId w:val="8"/>
-        </w:numPr>
-        <w:spacing w:after="0"/>
-        <w:jc w:val="both"/>
-        <w:rPr>
-          <w:rFonts w:ascii="Times New Roman" w:hAnsi="Times New Roman" w:cs="Times New Roman"/>
-          <w:sz w:val="24"/>
-          <w:szCs w:val="24"/>
-        </w:rPr>
-      </w:pPr>
-      <w:r>
-        <w:rPr>
-          <w:rFonts w:ascii="Times New Roman" w:hAnsi="Times New Roman" w:cs="Times New Roman"/>
-          <w:sz w:val="24"/>
-          <w:szCs w:val="24"/>
-        </w:rPr>
-        <w:t>Check the status of the stack full/empty</w:t>
-      </w:r>
-    </w:p>
-    <w:p>
-      <w:pPr>
-        <w:pStyle w:val="ListParagraph"/>
-        <w:spacing w:after="0"/>
-        <w:ind w:left="1080"/>
-        <w:jc w:val="both"/>
-        <w:rPr>
-          <w:rFonts w:ascii="Times New Roman" w:hAnsi="Times New Roman" w:cs="Times New Roman"/>
-          <w:sz w:val="24"/>
-          <w:szCs w:val="24"/>
-        </w:rPr>
-      </w:pPr>
-    </w:p>
-    <w:p>
-      <w:pPr>
-        <w:pStyle w:val="ListParagraph"/>
-        <w:spacing w:after="0"/>
-        <w:ind w:left="1080"/>
-        <w:jc w:val="both"/>
-        <w:rPr>
-          <w:rFonts w:ascii="Times New Roman" w:hAnsi="Times New Roman" w:cs="Times New Roman"/>
-          <w:sz w:val="24"/>
-          <w:szCs w:val="24"/>
-        </w:rPr>
-      </w:pPr>
-      <w:r>
-        <w:rPr>
-          <w:rFonts w:ascii="Times New Roman" w:hAnsi="Times New Roman" w:cs="Times New Roman"/>
-          <w:noProof/>
-          <w:sz w:val="24"/>
-          <w:szCs w:val="24"/>
-          <w:lang w:eastAsia="en-IN"/>
-        </w:rPr>
-        <w:drawing>
-          <wp:inline distT="0" distB="0" distL="0" distR="0" wp14:anchorId="7E19200F" wp14:editId="24EFD8AF">
-            <wp:extent cx="4886325" cy="2686050"/>
-            <wp:effectExtent l="0" t="0" r="9525" b="0"/>
-            <wp:docPr id="10" name="Picture 10"/>
-            <wp:cNvGraphicFramePr>
-              <a:graphicFrameLocks xmlns:a="http://schemas.openxmlformats.org/drawingml/2006/main" noChangeAspect="1"/>
-            </wp:cNvGraphicFramePr>
-            <a:graphic xmlns:a="http://schemas.openxmlformats.org/drawingml/2006/main">
-              <a:graphicData uri="http://schemas.openxmlformats.org/drawingml/2006/picture">
-                <pic:pic xmlns:pic="http://schemas.openxmlformats.org/drawingml/2006/picture">
-                  <pic:nvPicPr>
-                    <pic:cNvPr id="10" name="1.6.jpg"/>
-                    <pic:cNvPicPr/>
-                  </pic:nvPicPr>
-                  <pic:blipFill>
-                    <a:blip r:embed="rId11">
-                      <a:extLst>
-                        <a:ext uri="{28A0092B-C50C-407E-A947-70E740481C1C}">
-                          <a14:useLocalDpi xmlns:a14="http://schemas.microsoft.com/office/drawing/2010/main" val="0"/>
-                        </a:ext>
-                      </a:extLst>
-                    </a:blip>
-                    <a:stretch>
-                      <a:fillRect/>
-                    </a:stretch>
-                  </pic:blipFill>
-                  <pic:spPr>
-                    <a:xfrm>
-                      <a:off x="0" y="0"/>
-                      <a:ext cx="4886325" cy="2686050"/>
-                    </a:xfrm>
-                    <a:prstGeom prst="rect">
-                      <a:avLst/>
-                    </a:prstGeom>
-                  </pic:spPr>
-                </pic:pic>
-              </a:graphicData>
-            </a:graphic>
-          </wp:inline>
-        </w:drawing>
-      </w:r>
-    </w:p>
-    <w:p>
-      <w:pPr>
-        <w:pStyle w:val="ListParagraph"/>
-        <w:spacing w:after="0"/>
-        <w:ind w:left="1080"/>
-        <w:jc w:val="both"/>
-        <w:rPr>
-          <w:rFonts w:ascii="Times New Roman" w:hAnsi="Times New Roman" w:cs="Times New Roman"/>
-          <w:sz w:val="24"/>
-          <w:szCs w:val="24"/>
-        </w:rPr>
-      </w:pPr>
-    </w:p>
-    <w:p>
-      <w:pPr>
-        <w:pStyle w:val="ListParagraph"/>
-        <w:spacing w:after="0"/>
-        <w:ind w:left="1080"/>
-        <w:jc w:val="both"/>
-        <w:rPr>
-          <w:rFonts w:ascii="Times New Roman" w:hAnsi="Times New Roman" w:cs="Times New Roman"/>
-          <w:sz w:val="24"/>
-          <w:szCs w:val="24"/>
-        </w:rPr>
-      </w:pPr>
-    </w:p>
-    <w:p>
-      <w:pPr>
-        <w:pStyle w:val="ListParagraph"/>
-        <w:spacing w:after="0"/>
-        <w:ind w:left="1080"/>
-        <w:jc w:val="both"/>
-        <w:rPr>
-          <w:rFonts w:ascii="Times New Roman" w:hAnsi="Times New Roman" w:cs="Times New Roman"/>
-          <w:sz w:val="24"/>
-          <w:szCs w:val="24"/>
-        </w:rPr>
-      </w:pPr>
-    </w:p>
-    <w:p>
-      <w:pPr>
-        <w:pStyle w:val="ListParagraph"/>
-        <w:spacing w:after="0"/>
-        <w:ind w:left="1080"/>
-        <w:jc w:val="both"/>
-        <w:rPr>
-          <w:rFonts w:ascii="Times New Roman" w:hAnsi="Times New Roman" w:cs="Times New Roman"/>
-          <w:sz w:val="24"/>
-          <w:szCs w:val="24"/>
-        </w:rPr>
-      </w:pPr>
-    </w:p>
-    <w:p>
-      <w:pPr>
-        <w:pStyle w:val="ListParagraph"/>
-        <w:spacing w:after="0"/>
-        <w:ind w:left="1080"/>
-        <w:jc w:val="both"/>
-        <w:rPr>
-          <w:rFonts w:ascii="Times New Roman" w:hAnsi="Times New Roman" w:cs="Times New Roman"/>
-          <w:sz w:val="24"/>
-          <w:szCs w:val="24"/>
-        </w:rPr>
-      </w:pPr>
-    </w:p>
-    <w:p>
-      <w:pPr>
-        <w:pStyle w:val="ListParagraph"/>
-        <w:spacing w:after="0"/>
-        <w:ind w:left="1080"/>
-        <w:jc w:val="both"/>
-        <w:rPr>
-          <w:rFonts w:ascii="Times New Roman" w:hAnsi="Times New Roman" w:cs="Times New Roman"/>
-          <w:sz w:val="24"/>
-          <w:szCs w:val="24"/>
-        </w:rPr>
-      </w:pPr>
-    </w:p>
-    <w:p>
-      <w:pPr>
-        <w:pStyle w:val="ListParagraph"/>
-        <w:spacing w:after="0"/>
-        <w:ind w:left="1080"/>
-        <w:jc w:val="both"/>
-        <w:rPr>
-          <w:rFonts w:ascii="Times New Roman" w:hAnsi="Times New Roman" w:cs="Times New Roman"/>
-          <w:sz w:val="24"/>
-          <w:szCs w:val="24"/>
-        </w:rPr>
-      </w:pPr>
-    </w:p>
-    <w:p>
-      <w:pPr>
-        <w:pStyle w:val="ListParagraph"/>
-        <w:spacing w:after="0"/>
-        <w:ind w:left="1080"/>
-        <w:jc w:val="both"/>
-        <w:rPr>
-          <w:rFonts w:ascii="Times New Roman" w:hAnsi="Times New Roman" w:cs="Times New Roman"/>
-          <w:sz w:val="24"/>
-          <w:szCs w:val="24"/>
-        </w:rPr>
-      </w:pPr>
-    </w:p>
-    <w:p>
-      <w:pPr>
-        <w:pStyle w:val="ListParagraph"/>
-        <w:spacing w:after="0"/>
-        <w:ind w:left="1080"/>
-        <w:jc w:val="both"/>
-        <w:rPr>
-          <w:rFonts w:ascii="Times New Roman" w:hAnsi="Times New Roman" w:cs="Times New Roman"/>
-          <w:sz w:val="24"/>
-          <w:szCs w:val="24"/>
-        </w:rPr>
-      </w:pPr>
-    </w:p>
-    <w:p>
-      <w:pPr>
-        <w:pStyle w:val="ListParagraph"/>
-        <w:spacing w:after="0"/>
-        <w:ind w:left="1080"/>
-        <w:jc w:val="both"/>
-        <w:rPr>
-          <w:rFonts w:ascii="Times New Roman" w:hAnsi="Times New Roman" w:cs="Times New Roman"/>
-          <w:sz w:val="24"/>
-          <w:szCs w:val="24"/>
-        </w:rPr>
-      </w:pPr>
-    </w:p>
-    <w:p>
-      <w:pPr>
-        <w:pStyle w:val="ListParagraph"/>
-        <w:spacing w:after="0"/>
-        <w:ind w:left="1080"/>
-        <w:jc w:val="both"/>
-        <w:rPr>
-          <w:rFonts w:ascii="Times New Roman" w:hAnsi="Times New Roman" w:cs="Times New Roman"/>
-          <w:sz w:val="24"/>
-          <w:szCs w:val="24"/>
-        </w:rPr>
-      </w:pPr>
-    </w:p>
-    <w:p>
-      <w:pPr>
-        <w:pStyle w:val="ListParagraph"/>
-        <w:numPr>
-          <w:ilvl w:val="0"/>
-          <w:numId w:val="8"/>
-        </w:numPr>
-        <w:spacing w:after="0"/>
-        <w:jc w:val="both"/>
-        <w:rPr>
-          <w:rFonts w:ascii="Times New Roman" w:hAnsi="Times New Roman" w:cs="Times New Roman"/>
-          <w:sz w:val="24"/>
-          <w:szCs w:val="24"/>
-        </w:rPr>
-      </w:pPr>
-      <w:r>
-        <w:rPr>
-          <w:rFonts w:ascii="Times New Roman" w:hAnsi="Times New Roman" w:cs="Times New Roman"/>
-          <w:sz w:val="24"/>
-          <w:szCs w:val="24"/>
-        </w:rPr>
-        <w:lastRenderedPageBreak/>
-        <w:t>View the entire stack after each of the above operation</w:t>
-      </w:r>
-    </w:p>
-    <w:p>
-      <w:pPr>
-        <w:pStyle w:val="ListParagraph"/>
-        <w:rPr>
-          <w:rFonts w:ascii="Times New Roman" w:hAnsi="Times New Roman" w:cs="Times New Roman"/>
-          <w:sz w:val="24"/>
-          <w:szCs w:val="24"/>
-        </w:rPr>
-      </w:pPr>
-    </w:p>
-    <w:p>
-      <w:pPr>
-        <w:pStyle w:val="ListParagraph"/>
-        <w:spacing w:after="0"/>
-        <w:ind w:left="1080"/>
-        <w:jc w:val="both"/>
-        <w:rPr>
-          <w:rFonts w:ascii="Times New Roman" w:hAnsi="Times New Roman" w:cs="Times New Roman"/>
-          <w:sz w:val="24"/>
-          <w:szCs w:val="24"/>
-        </w:rPr>
-      </w:pPr>
-    </w:p>
-    <w:p>
-      <w:pPr>
-        <w:pStyle w:val="ListParagraph"/>
-        <w:spacing w:after="0"/>
-        <w:jc w:val="both"/>
-        <w:rPr>
-          <w:rFonts w:ascii="Times New Roman" w:hAnsi="Times New Roman" w:cs="Times New Roman"/>
-          <w:sz w:val="24"/>
-          <w:szCs w:val="24"/>
-        </w:rPr>
-      </w:pPr>
-      <w:r>
-        <w:rPr>
-          <w:rFonts w:ascii="Times New Roman" w:hAnsi="Times New Roman" w:cs="Times New Roman"/>
-          <w:sz w:val="24"/>
-          <w:szCs w:val="24"/>
-        </w:rPr>
-        <w:tab/>
-      </w:r>
-      <w:r>
-        <w:rPr>
-          <w:rFonts w:ascii="Times New Roman" w:hAnsi="Times New Roman" w:cs="Times New Roman"/>
-          <w:noProof/>
-          <w:sz w:val="24"/>
-          <w:szCs w:val="24"/>
-          <w:lang w:eastAsia="en-IN"/>
-        </w:rPr>
-        <w:drawing>
-          <wp:inline distT="0" distB="0" distL="0" distR="0" wp14:anchorId="06D29FED" wp14:editId="594DF507">
-            <wp:extent cx="3429000" cy="3981450"/>
-            <wp:effectExtent l="0" t="0" r="0" b="0"/>
-            <wp:docPr id="9" name="Picture 9"/>
-            <wp:cNvGraphicFramePr>
-              <a:graphicFrameLocks xmlns:a="http://schemas.openxmlformats.org/drawingml/2006/main" noChangeAspect="1"/>
-            </wp:cNvGraphicFramePr>
-            <a:graphic xmlns:a="http://schemas.openxmlformats.org/drawingml/2006/main">
-              <a:graphicData uri="http://schemas.openxmlformats.org/drawingml/2006/picture">
-                <pic:pic xmlns:pic="http://schemas.openxmlformats.org/drawingml/2006/picture">
-                  <pic:nvPicPr>
-                    <pic:cNvPr id="8" name="1.5.jpg"/>
-                    <pic:cNvPicPr/>
-                  </pic:nvPicPr>
-                  <pic:blipFill>
-                    <a:blip r:embed="rId12">
-                      <a:extLst>
-                        <a:ext uri="{28A0092B-C50C-407E-A947-70E740481C1C}">
-                          <a14:useLocalDpi xmlns:a14="http://schemas.microsoft.com/office/drawing/2010/main" val="0"/>
-                        </a:ext>
-                      </a:extLst>
-                    </a:blip>
-                    <a:stretch>
-                      <a:fillRect/>
-                    </a:stretch>
-                  </pic:blipFill>
-                  <pic:spPr>
-                    <a:xfrm>
-                      <a:off x="0" y="0"/>
-                      <a:ext cx="3429000" cy="3981450"/>
-                    </a:xfrm>
-                    <a:prstGeom prst="rect">
-                      <a:avLst/>
-                    </a:prstGeom>
-                  </pic:spPr>
-                </pic:pic>
-              </a:graphicData>
-            </a:graphic>
-          </wp:inline>
-        </w:drawing>
-      </w:r>
-    </w:p>
-    <w:p>
-      <w:pPr>
-        <w:pStyle w:val="ListParagraph"/>
-        <w:ind w:left="1080"/>
-        <w:jc w:val="both"/>
-        <w:rPr>
-          <w:rFonts w:ascii="Times New Roman" w:hAnsi="Times New Roman" w:cs="Times New Roman"/>
-          <w:b/>
-          <w:sz w:val="24"/>
-          <w:szCs w:val="24"/>
-        </w:rPr>
-      </w:pPr>
-    </w:p>
-    <w:p>
-      <w:pPr>
-        <w:ind w:firstLine="360"/>
-        <w:jc w:val="both"/>
-        <w:rPr>
-          <w:rFonts w:ascii="Times New Roman" w:hAnsi="Times New Roman" w:cs="Times New Roman"/>
-          <w:sz w:val="24"/>
-          <w:szCs w:val="24"/>
-        </w:rPr>
-      </w:pPr>
+        <w:jc w:val="both"/>
+        <w:rPr>
+          <w:rFonts w:ascii="Times New Roman" w:hAnsi="Times New Roman" w:cs="Times New Roman"/>
+          <w:sz w:val="24"/>
+          <w:szCs w:val="24"/>
+        </w:rPr>
+      </w:pPr>
+    </w:p>
+    <w:p>
+      <w:pPr>
+        <w:jc w:val="both"/>
+        <w:rPr>
+          <w:rFonts w:ascii="Times New Roman" w:hAnsi="Times New Roman" w:cs="Times New Roman"/>
+          <w:sz w:val="24"/>
+          <w:szCs w:val="24"/>
+        </w:rPr>
+      </w:pPr>
+      <w:r>
+        <w:rPr>
+          <w:rFonts w:ascii="Times New Roman" w:hAnsi="Times New Roman" w:cs="Times New Roman"/>
+          <w:sz w:val="24"/>
+          <w:szCs w:val="24"/>
+        </w:rPr>
+        <w:t>Code</w:t>
+      </w:r>
+    </w:p>
+    <w:p>
+      <w:pPr>
+        <w:jc w:val="both"/>
+        <w:rPr>
+          <w:rFonts w:ascii="Times New Roman" w:hAnsi="Times New Roman" w:cs="Times New Roman"/>
+          <w:sz w:val="24"/>
+          <w:szCs w:val="24"/>
+        </w:rPr>
+      </w:pPr>
+      <w:r>
+        <w:rPr>
+          <w:rFonts w:ascii="Times New Roman" w:hAnsi="Times New Roman" w:cs="Times New Roman"/>
+          <w:sz w:val="24"/>
+          <w:szCs w:val="24"/>
+        </w:rPr>
+        <w:t>Result</w:t>
+      </w:r>
     </w:p>
     <w:p>
       <w:pPr>
@@ -1372,24 +580,6 @@
           <w:szCs w:val="24"/>
         </w:rPr>
       </w:pPr>
-      <w:r>
-        <w:rPr>
-          <w:rFonts w:ascii="Times New Roman" w:hAnsi="Times New Roman" w:cs="Times New Roman"/>
-          <w:sz w:val="24"/>
-          <w:szCs w:val="24"/>
-        </w:rPr>
-        <w:t xml:space="preserve">Implementation of stack has been performed, functions such as push , pop, view, peek and other functions have also been implemented. </w:t>
-      </w:r>
-    </w:p>
-    <w:p>
-      <w:pPr>
-        <w:jc w:val="both"/>
-        <w:rPr>
-          <w:rFonts w:ascii="Times New Roman" w:hAnsi="Times New Roman" w:cs="Times New Roman"/>
-          <w:sz w:val="24"/>
-          <w:szCs w:val="24"/>
-        </w:rPr>
-      </w:pPr>
     </w:p>
     <w:p>
       <w:pPr>
@@ -1402,8 +592,8 @@
       </w:pPr>
     </w:p>
     <w:sectPr>
-      <w:headerReference w:type="default" r:id="rId13"/>
-      <w:footerReference w:type="default" r:id="rId14"/>
+      <w:headerReference w:type="default" r:id="rId7"/>
+      <w:footerReference w:type="default" r:id="rId8"/>
       <w:pgSz w:w="11906" w:h="16838"/>
       <w:pgMar w:top="1440" w:right="1440" w:bottom="1440" w:left="1440" w:header="708" w:footer="708" w:gutter="0"/>
       <w:cols w:space="708"/>
@@ -1472,7 +662,7 @@
           <w:rPr>
             <w:noProof/>
           </w:rPr>
-          <w:t>3</w:t>
+          <w:t>2</w:t>
         </w:r>
         <w:r>
           <w:rPr>
@@ -1732,97 +922,6 @@
     </w:lvl>
   </w:abstractNum>
   <w:abstractNum w:abstractNumId="2" w15:restartNumberingAfterBreak="0">
-    <w:nsid w:val="12544624"/>
-    <w:multiLevelType w:val="hybridMultilevel"/>
-    <w:tmpl w:val="3B0EF4BA"/>
-    <w:lvl w:ilvl="0" w:tplc="34E2336C">
-      <w:start w:val="1"/>
-      <w:numFmt w:val="lowerRoman"/>
-      <w:lvlText w:val="%1)"/>
-      <w:lvlJc w:val="left"/>
-      <w:pPr>
-        <w:ind w:left="1080" w:hanging="360"/>
-      </w:pPr>
-      <w:rPr>
-        <w:rFonts w:hint="default"/>
-        <w:b/>
-        <w:bCs/>
-      </w:rPr>
-    </w:lvl>
-    <w:lvl w:ilvl="1" w:tplc="40090019" w:tentative="1">
-      <w:start w:val="1"/>
-      <w:numFmt w:val="lowerLetter"/>
-      <w:lvlText w:val="%2."/>
-      <w:lvlJc w:val="left"/>
-      <w:pPr>
-        <w:ind w:left="1800" w:hanging="360"/>
-      </w:pPr>
-    </w:lvl>
-    <w:lvl w:ilvl="2" w:tplc="4009001B" w:tentative="1">
-      <w:start w:val="1"/>
-      <w:numFmt w:val="lowerRoman"/>
-      <w:lvlText w:val="%3."/>
-      <w:lvlJc w:val="right"/>
-      <w:pPr>
-        <w:ind w:left="2520" w:hanging="180"/>
-      </w:pPr>
-    </w:lvl>
-    <w:lvl w:ilvl="3" w:tplc="4009000F" w:tentative="1">
-      <w:start w:val="1"/>
-      <w:numFmt w:val="decimal"/>
-      <w:lvlText w:val="%4."/>
-      <w:lvlJc w:val="left"/>
-      <w:pPr>
-        <w:ind w:left="3240" w:hanging="360"/>
-      </w:pPr>
-    </w:lvl>
-    <w:lvl w:ilvl="4" w:tplc="40090019" w:tentative="1">
-      <w:start w:val="1"/>
-      <w:numFmt w:val="lowerLetter"/>
-      <w:lvlText w:val="%5."/>
-      <w:lvlJc w:val="left"/>
-      <w:pPr>
-        <w:ind w:left="3960" w:hanging="360"/>
-      </w:pPr>
-    </w:lvl>
-    <w:lvl w:ilvl="5" w:tplc="4009001B" w:tentative="1">
-      <w:start w:val="1"/>
-      <w:numFmt w:val="lowerRoman"/>
-      <w:lvlText w:val="%6."/>
-      <w:lvlJc w:val="right"/>
-      <w:pPr>
-        <w:ind w:left="4680" w:hanging="180"/>
-      </w:pPr>
-    </w:lvl>
-    <w:lvl w:ilvl="6" w:tplc="4009000F" w:tentative="1">
-      <w:start w:val="1"/>
-      <w:numFmt w:val="decimal"/>
-      <w:lvlText w:val="%7."/>
-      <w:lvlJc w:val="left"/>
-      <w:pPr>
-        <w:ind w:left="5400" w:hanging="360"/>
-      </w:pPr>
-    </w:lvl>
-    <w:lvl w:ilvl="7" w:tplc="40090019" w:tentative="1">
-      <w:start w:val="1"/>
-      <w:numFmt w:val="lowerLetter"/>
-      <w:lvlText w:val="%8."/>
-      <w:lvlJc w:val="left"/>
-      <w:pPr>
-        <w:ind w:left="6120" w:hanging="360"/>
-      </w:pPr>
-    </w:lvl>
-    <w:lvl w:ilvl="8" w:tplc="4009001B" w:tentative="1">
-      <w:start w:val="1"/>
-      <w:numFmt w:val="lowerRoman"/>
-      <w:lvlText w:val="%9."/>
-      <w:lvlJc w:val="right"/>
-      <w:pPr>
-        <w:ind w:left="6840" w:hanging="180"/>
-      </w:pPr>
-    </w:lvl>
-  </w:abstractNum>
-  <w:abstractNum w:abstractNumId="3" w15:restartNumberingAfterBreak="0">
     <w:nsid w:val="4C121C47"/>
     <w:multiLevelType w:val="hybridMultilevel"/>
     <w:tmpl w:val="025E0B4E"/>
@@ -1935,7 +1034,7 @@
       </w:rPr>
     </w:lvl>
   </w:abstractNum>
-  <w:abstractNum w:abstractNumId="4" w15:restartNumberingAfterBreak="0">
+  <w:abstractNum w:abstractNumId="3" w15:restartNumberingAfterBreak="0">
     <w:nsid w:val="65677E8D"/>
     <w:multiLevelType w:val="hybridMultilevel"/>
     <w:tmpl w:val="B71E7AFA"/>
@@ -2026,187 +1125,7 @@
       </w:pPr>
     </w:lvl>
   </w:abstractNum>
-  <w:abstractNum w:abstractNumId="5" w15:restartNumberingAfterBreak="0">
-    <w:nsid w:val="6CC33E56"/>
-    <w:multiLevelType w:val="hybridMultilevel"/>
-    <w:tmpl w:val="EF08C40A"/>
-    <w:lvl w:ilvl="0" w:tplc="A6C0AD38">
-      <w:start w:val="1"/>
-      <w:numFmt w:val="lowerRoman"/>
-      <w:lvlText w:val="%1.)"/>
-      <w:lvlJc w:val="left"/>
-      <w:pPr>
-        <w:ind w:left="1080" w:hanging="720"/>
-      </w:pPr>
-      <w:rPr>
-        <w:rFonts w:hint="default"/>
-      </w:rPr>
-    </w:lvl>
-    <w:lvl w:ilvl="1" w:tplc="40090019" w:tentative="1">
-      <w:start w:val="1"/>
-      <w:numFmt w:val="lowerLetter"/>
-      <w:lvlText w:val="%2."/>
-      <w:lvlJc w:val="left"/>
-      <w:pPr>
-        <w:ind w:left="1440" w:hanging="360"/>
-      </w:pPr>
-    </w:lvl>
-    <w:lvl w:ilvl="2" w:tplc="4009001B" w:tentative="1">
-      <w:start w:val="1"/>
-      <w:numFmt w:val="lowerRoman"/>
-      <w:lvlText w:val="%3."/>
-      <w:lvlJc w:val="right"/>
-      <w:pPr>
-        <w:ind w:left="2160" w:hanging="180"/>
-      </w:pPr>
-    </w:lvl>
-    <w:lvl w:ilvl="3" w:tplc="4009000F" w:tentative="1">
-      <w:start w:val="1"/>
-      <w:numFmt w:val="decimal"/>
-      <w:lvlText w:val="%4."/>
-      <w:lvlJc w:val="left"/>
-      <w:pPr>
-        <w:ind w:left="2880" w:hanging="360"/>
-      </w:pPr>
-    </w:lvl>
-    <w:lvl w:ilvl="4" w:tplc="40090019" w:tentative="1">
-      <w:start w:val="1"/>
-      <w:numFmt w:val="lowerLetter"/>
-      <w:lvlText w:val="%5."/>
-      <w:lvlJc w:val="left"/>
-      <w:pPr>
-        <w:ind w:left="3600" w:hanging="360"/>
-      </w:pPr>
-    </w:lvl>
-    <w:lvl w:ilvl="5" w:tplc="4009001B" w:tentative="1">
-      <w:start w:val="1"/>
-      <w:numFmt w:val="lowerRoman"/>
-      <w:lvlText w:val="%6."/>
-      <w:lvlJc w:val="right"/>
-      <w:pPr>
-        <w:ind w:left="4320" w:hanging="180"/>
-      </w:pPr>
-    </w:lvl>
-    <w:lvl w:ilvl="6" w:tplc="4009000F" w:tentative="1">
-      <w:start w:val="1"/>
-      <w:numFmt w:val="decimal"/>
-      <w:lvlText w:val="%7."/>
-      <w:lvlJc w:val="left"/>
-      <w:pPr>
-        <w:ind w:left="5040" w:hanging="360"/>
-      </w:pPr>
-    </w:lvl>
-    <w:lvl w:ilvl="7" w:tplc="40090019" w:tentative="1">
-      <w:start w:val="1"/>
-      <w:numFmt w:val="lowerLetter"/>
-      <w:lvlText w:val="%8."/>
-      <w:lvlJc w:val="left"/>
-      <w:pPr>
-        <w:ind w:left="5760" w:hanging="360"/>
-      </w:pPr>
-    </w:lvl>
-    <w:lvl w:ilvl="8" w:tplc="4009001B" w:tentative="1">
-      <w:start w:val="1"/>
-      <w:numFmt w:val="lowerRoman"/>
-      <w:lvlText w:val="%9."/>
-      <w:lvlJc w:val="right"/>
-      <w:pPr>
-        <w:ind w:left="6480" w:hanging="180"/>
-      </w:pPr>
-    </w:lvl>
-  </w:abstractNum>
-  <w:abstractNum w:abstractNumId="6" w15:restartNumberingAfterBreak="0">
-    <w:nsid w:val="713E3846"/>
-    <w:multiLevelType w:val="hybridMultilevel"/>
-    <w:tmpl w:val="0704734E"/>
-    <w:lvl w:ilvl="0" w:tplc="34E2336C">
-      <w:start w:val="1"/>
-      <w:numFmt w:val="lowerRoman"/>
-      <w:lvlText w:val="%1)"/>
-      <w:lvlJc w:val="left"/>
-      <w:pPr>
-        <w:ind w:left="1080" w:hanging="360"/>
-      </w:pPr>
-      <w:rPr>
-        <w:rFonts w:hint="default"/>
-        <w:b/>
-        <w:bCs/>
-      </w:rPr>
-    </w:lvl>
-    <w:lvl w:ilvl="1" w:tplc="40090019" w:tentative="1">
-      <w:start w:val="1"/>
-      <w:numFmt w:val="lowerLetter"/>
-      <w:lvlText w:val="%2."/>
-      <w:lvlJc w:val="left"/>
-      <w:pPr>
-        <w:ind w:left="1800" w:hanging="360"/>
-      </w:pPr>
-    </w:lvl>
-    <w:lvl w:ilvl="2" w:tplc="4009001B" w:tentative="1">
-      <w:start w:val="1"/>
-      <w:numFmt w:val="lowerRoman"/>
-      <w:lvlText w:val="%3."/>
-      <w:lvlJc w:val="right"/>
-      <w:pPr>
-        <w:ind w:left="2520" w:hanging="180"/>
-      </w:pPr>
-    </w:lvl>
-    <w:lvl w:ilvl="3" w:tplc="4009000F" w:tentative="1">
-      <w:start w:val="1"/>
-      <w:numFmt w:val="decimal"/>
-      <w:lvlText w:val="%4."/>
-      <w:lvlJc w:val="left"/>
-      <w:pPr>
-        <w:ind w:left="3240" w:hanging="360"/>
-      </w:pPr>
-    </w:lvl>
-    <w:lvl w:ilvl="4" w:tplc="40090019" w:tentative="1">
-      <w:start w:val="1"/>
-      <w:numFmt w:val="lowerLetter"/>
-      <w:lvlText w:val="%5."/>
-      <w:lvlJc w:val="left"/>
-      <w:pPr>
-        <w:ind w:left="3960" w:hanging="360"/>
-      </w:pPr>
-    </w:lvl>
-    <w:lvl w:ilvl="5" w:tplc="4009001B" w:tentative="1">
-      <w:start w:val="1"/>
-      <w:numFmt w:val="lowerRoman"/>
-      <w:lvlText w:val="%6."/>
-      <w:lvlJc w:val="right"/>
-      <w:pPr>
-        <w:ind w:left="4680" w:hanging="180"/>
-      </w:pPr>
-    </w:lvl>
-    <w:lvl w:ilvl="6" w:tplc="4009000F" w:tentative="1">
-      <w:start w:val="1"/>
-      <w:numFmt w:val="decimal"/>
-      <w:lvlText w:val="%7."/>
-      <w:lvlJc w:val="left"/>
-      <w:pPr>
-        <w:ind w:left="5400" w:hanging="360"/>
-      </w:pPr>
-    </w:lvl>
-    <w:lvl w:ilvl="7" w:tplc="40090019" w:tentative="1">
-      <w:start w:val="1"/>
-      <w:numFmt w:val="lowerLetter"/>
-      <w:lvlText w:val="%8."/>
-      <w:lvlJc w:val="left"/>
-      <w:pPr>
-        <w:ind w:left="6120" w:hanging="360"/>
-      </w:pPr>
-    </w:lvl>
-    <w:lvl w:ilvl="8" w:tplc="4009001B" w:tentative="1">
-      <w:start w:val="1"/>
-      <w:numFmt w:val="lowerRoman"/>
-      <w:lvlText w:val="%9."/>
-      <w:lvlJc w:val="right"/>
-      <w:pPr>
-        <w:ind w:left="6840" w:hanging="180"/>
-      </w:pPr>
-    </w:lvl>
-  </w:abstractNum>
-  <w:abstractNum w:abstractNumId="7" w15:restartNumberingAfterBreak="0">
+  <w:abstractNum w:abstractNumId="4" w15:restartNumberingAfterBreak="0">
     <w:nsid w:val="787E48CC"/>
     <w:multiLevelType w:val="hybridMultilevel"/>
     <w:tmpl w:val="025E0B4E"/>
@@ -2319,29 +1238,20 @@
       </w:rPr>
     </w:lvl>
   </w:abstractNum>
-  <w:num w:numId="1" w16cid:durableId="1968511333">
+  <w:num w:numId="1" w16cid:durableId="1560090071">
     <w:abstractNumId w:val="1"/>
   </w:num>
-  <w:num w:numId="2" w16cid:durableId="1125349395">
+  <w:num w:numId="2" w16cid:durableId="81419730">
+    <w:abstractNumId w:val="2"/>
+  </w:num>
+  <w:num w:numId="3" w16cid:durableId="205996493">
+    <w:abstractNumId w:val="4"/>
+  </w:num>
+  <w:num w:numId="4" w16cid:durableId="1313369977">
     <w:abstractNumId w:val="3"/>
   </w:num>
-  <w:num w:numId="3" w16cid:durableId="875892443">
-    <w:abstractNumId w:val="7"/>
-  </w:num>
-  <w:num w:numId="4" w16cid:durableId="1127236635">
-    <w:abstractNumId w:val="4"/>
-  </w:num>
-  <w:num w:numId="5" w16cid:durableId="1557276250">
+  <w:num w:numId="5" w16cid:durableId="809253077">
     <w:abstractNumId w:val="0"/>
-  </w:num>
-  <w:num w:numId="6" w16cid:durableId="33625424">
-    <w:abstractNumId w:val="5"/>
-  </w:num>
-  <w:num w:numId="7" w16cid:durableId="156579285">
-    <w:abstractNumId w:val="6"/>
-  </w:num>
-  <w:num w:numId="8" w16cid:durableId="1539511461">
-    <w:abstractNumId w:val="2"/>
   </w:num>
 </w:numbering>
 </file>
@@ -2469,6 +1379,7 @@
     <w:lsdException w:name="HTML Sample" w:semiHidden="1" w:unhideWhenUsed="1"/>
     <w:lsdException w:name="HTML Typewriter" w:semiHidden="1" w:unhideWhenUsed="1"/>
     <w:lsdException w:name="HTML Variable" w:semiHidden="1" w:unhideWhenUsed="1"/>
+    <w:lsdException w:name="Normal Table" w:semiHidden="1" w:unhideWhenUsed="1"/>
     <w:lsdException w:name="annotation subject" w:semiHidden="1" w:unhideWhenUsed="1"/>
     <w:lsdException w:name="No List" w:semiHidden="1" w:unhideWhenUsed="1"/>
     <w:lsdException w:name="Outline List 1" w:semiHidden="1" w:unhideWhenUsed="1"/>
@@ -2511,8 +1422,11 @@
     <w:lsdException w:name="Table Contemporary" w:semiHidden="1" w:unhideWhenUsed="1"/>
     <w:lsdException w:name="Table Elegant" w:semiHidden="1" w:unhideWhenUsed="1"/>
     <w:lsdException w:name="Table Professional" w:semiHidden="1" w:unhideWhenUsed="1"/>
+    <w:lsdException w:name="Table Subtle 1" w:semiHidden="1" w:unhideWhenUsed="1"/>
     <w:lsdException w:name="Table Subtle 2" w:semiHidden="1" w:unhideWhenUsed="1"/>
     <w:lsdException w:name="Table Web 1" w:semiHidden="1" w:unhideWhenUsed="1"/>
+    <w:lsdException w:name="Table Web 2" w:semiHidden="1" w:unhideWhenUsed="1"/>
+    <w:lsdException w:name="Table Web 3" w:semiHidden="1" w:unhideWhenUsed="1"/>
     <w:lsdException w:name="Balloon Text" w:semiHidden="1" w:unhideWhenUsed="1"/>
     <w:lsdException w:name="Table Grid" w:uiPriority="59"/>
     <w:lsdException w:name="Table Theme" w:semiHidden="1" w:unhideWhenUsed="1"/>

</xml_diff>